<commit_message>
add pension GAAP IFRS comparision
</commit_message>
<xml_diff>
--- a/财报/pension/IFRS.docx
+++ b/财报/pension/IFRS.docx
@@ -12,8 +12,15 @@
       <w:r>
         <w:rPr>
           <w:rFonts w:hint="eastAsia" w:ascii="宋体" w:hAnsi="宋体" w:eastAsia="宋体" w:cs="宋体"/>
-        </w:rPr>
-        <w:t>GAAP I/S</w:t>
+          <w:lang w:val="en-US" w:eastAsia="zh-CN"/>
+        </w:rPr>
+        <w:t>IFRS</w:t>
+      </w:r>
+      <w:r>
+        <w:rPr>
+          <w:rFonts w:hint="eastAsia" w:ascii="宋体" w:hAnsi="宋体" w:eastAsia="宋体" w:cs="宋体"/>
+        </w:rPr>
+        <w:t xml:space="preserve"> I/S</w:t>
       </w:r>
     </w:p>
     <w:p>
@@ -198,20 +205,6 @@
         </w:rPr>
         <w:tab/>
       </w:r>
-    </w:p>
-    <w:p>
-      <w:pPr>
-        <w:pStyle w:val="2"/>
-        <w:rPr>
-          <w:rFonts w:ascii="宋体" w:hAnsi="宋体" w:eastAsia="宋体" w:cs="宋体"/>
-        </w:rPr>
-      </w:pPr>
-      <w:r>
-        <w:rPr>
-          <w:rFonts w:hint="eastAsia" w:ascii="宋体" w:hAnsi="宋体" w:eastAsia="宋体" w:cs="宋体"/>
-        </w:rPr>
-        <w:tab/>
-      </w:r>
       <w:r>
         <w:rPr>
           <w:rFonts w:hint="eastAsia" w:ascii="宋体" w:hAnsi="宋体" w:eastAsia="宋体" w:cs="宋体"/>
@@ -682,6 +675,246 @@
           <w:rFonts w:hint="eastAsia" w:ascii="宋体" w:hAnsi="宋体" w:eastAsia="宋体" w:cs="宋体"/>
         </w:rPr>
         <w:t>PBO_begin</w:t>
+      </w:r>
+    </w:p>
+    <w:p>
+      <w:pPr>
+        <w:pStyle w:val="2"/>
+        <w:rPr>
+          <w:rFonts w:ascii="宋体" w:hAnsi="宋体" w:eastAsia="宋体" w:cs="宋体"/>
+        </w:rPr>
+      </w:pPr>
+      <w:r>
+        <w:rPr>
+          <w:rFonts w:hint="eastAsia" w:ascii="宋体" w:hAnsi="宋体" w:eastAsia="宋体" w:cs="宋体"/>
+        </w:rPr>
+        <w:tab/>
+      </w:r>
+      <w:r>
+        <w:rPr>
+          <w:rFonts w:hint="eastAsia" w:ascii="宋体" w:hAnsi="宋体" w:eastAsia="宋体" w:cs="宋体"/>
+        </w:rPr>
+        <w:tab/>
+      </w:r>
+      <w:r>
+        <w:rPr>
+          <w:rFonts w:hint="eastAsia" w:ascii="宋体" w:hAnsi="宋体" w:eastAsia="宋体" w:cs="宋体"/>
+        </w:rPr>
+        <w:tab/>
+      </w:r>
+      <w:r>
+        <w:rPr>
+          <w:rFonts w:hint="eastAsia" w:ascii="宋体" w:hAnsi="宋体" w:eastAsia="宋体" w:cs="宋体"/>
+        </w:rPr>
+        <w:t xml:space="preserve">+ </w:t>
+      </w:r>
+      <w:r>
+        <w:rPr>
+          <w:rFonts w:hint="eastAsia" w:ascii="宋体" w:hAnsi="宋体" w:eastAsia="宋体" w:cs="宋体"/>
+          <w:highlight w:val="yellow"/>
+        </w:rPr>
+        <w:t>current service cost</w:t>
+      </w:r>
+    </w:p>
+    <w:p>
+      <w:pPr>
+        <w:pStyle w:val="2"/>
+        <w:rPr>
+          <w:rFonts w:ascii="宋体" w:hAnsi="宋体" w:eastAsia="宋体" w:cs="宋体"/>
+        </w:rPr>
+      </w:pPr>
+      <w:r>
+        <w:rPr>
+          <w:rFonts w:hint="eastAsia" w:ascii="宋体" w:hAnsi="宋体" w:eastAsia="宋体" w:cs="宋体"/>
+        </w:rPr>
+        <w:tab/>
+      </w:r>
+      <w:r>
+        <w:rPr>
+          <w:rFonts w:hint="eastAsia" w:ascii="宋体" w:hAnsi="宋体" w:eastAsia="宋体" w:cs="宋体"/>
+        </w:rPr>
+        <w:tab/>
+      </w:r>
+      <w:r>
+        <w:rPr>
+          <w:rFonts w:hint="eastAsia" w:ascii="宋体" w:hAnsi="宋体" w:eastAsia="宋体" w:cs="宋体"/>
+        </w:rPr>
+        <w:tab/>
+      </w:r>
+      <w:r>
+        <w:rPr>
+          <w:rFonts w:hint="eastAsia" w:ascii="宋体" w:hAnsi="宋体" w:eastAsia="宋体" w:cs="宋体"/>
+        </w:rPr>
+        <w:t xml:space="preserve">+ </w:t>
+      </w:r>
+      <w:r>
+        <w:rPr>
+          <w:rFonts w:hint="eastAsia" w:ascii="宋体" w:hAnsi="宋体" w:eastAsia="宋体" w:cs="宋体"/>
+          <w:highlight w:val="green"/>
+        </w:rPr>
+        <w:t>interest cost</w:t>
+      </w:r>
+      <w:r>
+        <w:rPr>
+          <w:rFonts w:hint="eastAsia" w:ascii="宋体" w:hAnsi="宋体" w:eastAsia="宋体" w:cs="宋体"/>
+        </w:rPr>
+        <w:t xml:space="preserve"> </w:t>
+      </w:r>
+    </w:p>
+    <w:p>
+      <w:pPr>
+        <w:pStyle w:val="2"/>
+        <w:rPr>
+          <w:rFonts w:ascii="宋体" w:hAnsi="宋体" w:eastAsia="宋体" w:cs="宋体"/>
+        </w:rPr>
+      </w:pPr>
+      <w:r>
+        <w:rPr>
+          <w:rFonts w:hint="eastAsia" w:ascii="宋体" w:hAnsi="宋体" w:eastAsia="宋体" w:cs="宋体"/>
+        </w:rPr>
+        <w:tab/>
+      </w:r>
+      <w:r>
+        <w:rPr>
+          <w:rFonts w:hint="eastAsia" w:ascii="宋体" w:hAnsi="宋体" w:eastAsia="宋体" w:cs="宋体"/>
+        </w:rPr>
+        <w:tab/>
+      </w:r>
+      <w:r>
+        <w:rPr>
+          <w:rFonts w:hint="eastAsia" w:ascii="宋体" w:hAnsi="宋体" w:eastAsia="宋体" w:cs="宋体"/>
+        </w:rPr>
+        <w:tab/>
+      </w:r>
+      <w:r>
+        <w:rPr>
+          <w:rFonts w:hint="eastAsia" w:ascii="宋体" w:hAnsi="宋体" w:eastAsia="宋体" w:cs="宋体"/>
+        </w:rPr>
+        <w:t xml:space="preserve">+ </w:t>
+      </w:r>
+      <w:r>
+        <w:rPr>
+          <w:rFonts w:hint="eastAsia" w:ascii="宋体" w:hAnsi="宋体" w:eastAsia="宋体" w:cs="宋体"/>
+          <w:highlight w:val="red"/>
+        </w:rPr>
+        <w:t>past service cost</w:t>
+      </w:r>
+    </w:p>
+    <w:p>
+      <w:pPr>
+        <w:pStyle w:val="2"/>
+        <w:rPr>
+          <w:rFonts w:ascii="宋体" w:hAnsi="宋体" w:eastAsia="宋体" w:cs="宋体"/>
+        </w:rPr>
+      </w:pPr>
+      <w:r>
+        <w:rPr>
+          <w:rFonts w:hint="eastAsia" w:ascii="宋体" w:hAnsi="宋体" w:eastAsia="宋体" w:cs="宋体"/>
+        </w:rPr>
+        <w:tab/>
+      </w:r>
+      <w:r>
+        <w:rPr>
+          <w:rFonts w:hint="eastAsia" w:ascii="宋体" w:hAnsi="宋体" w:eastAsia="宋体" w:cs="宋体"/>
+        </w:rPr>
+        <w:tab/>
+      </w:r>
+      <w:r>
+        <w:rPr>
+          <w:rFonts w:hint="eastAsia" w:ascii="宋体" w:hAnsi="宋体" w:eastAsia="宋体" w:cs="宋体"/>
+        </w:rPr>
+        <w:tab/>
+      </w:r>
+      <w:r>
+        <w:rPr>
+          <w:rFonts w:hint="eastAsia" w:ascii="宋体" w:hAnsi="宋体" w:eastAsia="宋体" w:cs="宋体"/>
+        </w:rPr>
+        <w:t xml:space="preserve">+ actuarial </w:t>
+      </w:r>
+      <w:r>
+        <w:rPr>
+          <w:rFonts w:ascii="宋体" w:hAnsi="宋体" w:eastAsia="宋体" w:cs="宋体"/>
+        </w:rPr>
+        <w:t>loss</w:t>
+      </w:r>
+      <w:r>
+        <w:rPr>
+          <w:rFonts w:hint="eastAsia" w:ascii="宋体" w:hAnsi="宋体" w:eastAsia="宋体" w:cs="宋体"/>
+        </w:rPr>
+        <w:t xml:space="preserve"> - actuarial gain</w:t>
+      </w:r>
+    </w:p>
+    <w:p>
+      <w:pPr>
+        <w:pStyle w:val="2"/>
+        <w:rPr>
+          <w:rFonts w:ascii="宋体" w:hAnsi="宋体" w:eastAsia="宋体" w:cs="宋体"/>
+        </w:rPr>
+      </w:pPr>
+      <w:r>
+        <w:rPr>
+          <w:rFonts w:hint="eastAsia" w:ascii="宋体" w:hAnsi="宋体" w:eastAsia="宋体" w:cs="宋体"/>
+        </w:rPr>
+        <w:tab/>
+      </w:r>
+      <w:r>
+        <w:rPr>
+          <w:rFonts w:hint="eastAsia" w:ascii="宋体" w:hAnsi="宋体" w:eastAsia="宋体" w:cs="宋体"/>
+        </w:rPr>
+        <w:tab/>
+      </w:r>
+      <w:r>
+        <w:rPr>
+          <w:rFonts w:hint="eastAsia" w:ascii="宋体" w:hAnsi="宋体" w:eastAsia="宋体" w:cs="宋体"/>
+        </w:rPr>
+        <w:tab/>
+      </w:r>
+      <w:r>
+        <w:rPr>
+          <w:rFonts w:hint="eastAsia" w:ascii="宋体" w:hAnsi="宋体" w:eastAsia="宋体" w:cs="宋体"/>
+        </w:rPr>
+        <w:t xml:space="preserve">- </w:t>
+      </w:r>
+      <w:r>
+        <w:rPr>
+          <w:rFonts w:hint="eastAsia" w:ascii="宋体" w:hAnsi="宋体" w:eastAsia="宋体" w:cs="宋体"/>
+          <w:highlight w:val="magenta"/>
+        </w:rPr>
+        <w:t>benefits paid</w:t>
+      </w:r>
+    </w:p>
+    <w:p>
+      <w:pPr>
+        <w:pStyle w:val="2"/>
+        <w:rPr>
+          <w:rFonts w:ascii="宋体" w:hAnsi="宋体" w:eastAsia="宋体" w:cs="宋体"/>
+        </w:rPr>
+      </w:pPr>
+      <w:r>
+        <w:rPr>
+          <w:rFonts w:hint="eastAsia" w:ascii="宋体" w:hAnsi="宋体" w:eastAsia="宋体" w:cs="宋体"/>
+        </w:rPr>
+        <w:tab/>
+      </w:r>
+    </w:p>
+    <w:p>
+      <w:pPr>
+        <w:pStyle w:val="2"/>
+        <w:rPr>
+          <w:rFonts w:ascii="宋体" w:hAnsi="宋体" w:eastAsia="宋体" w:cs="宋体"/>
+        </w:rPr>
+      </w:pPr>
+      <w:r>
+        <w:rPr>
+          <w:rFonts w:hint="eastAsia" w:ascii="宋体" w:hAnsi="宋体" w:eastAsia="宋体" w:cs="宋体"/>
+        </w:rPr>
+        <w:tab/>
+      </w:r>
+      <w:r>
+        <w:rPr>
+          <w:rFonts w:hint="eastAsia" w:ascii="宋体" w:hAnsi="宋体" w:eastAsia="宋体" w:cs="宋体"/>
+        </w:rPr>
+        <w:t>Equity</w:t>
       </w:r>
       <w:bookmarkStart w:id="1" w:name="_GoBack"/>
       <w:bookmarkEnd w:id="1"/>
@@ -709,260 +942,6 @@
         <w:rPr>
           <w:rFonts w:hint="eastAsia" w:ascii="宋体" w:hAnsi="宋体" w:eastAsia="宋体" w:cs="宋体"/>
         </w:rPr>
-        <w:tab/>
-      </w:r>
-      <w:r>
-        <w:rPr>
-          <w:rFonts w:hint="eastAsia" w:ascii="宋体" w:hAnsi="宋体" w:eastAsia="宋体" w:cs="宋体"/>
-        </w:rPr>
-        <w:t xml:space="preserve">+ </w:t>
-      </w:r>
-      <w:r>
-        <w:rPr>
-          <w:rFonts w:hint="eastAsia" w:ascii="宋体" w:hAnsi="宋体" w:eastAsia="宋体" w:cs="宋体"/>
-          <w:highlight w:val="yellow"/>
-        </w:rPr>
-        <w:t>current service cost</w:t>
-      </w:r>
-    </w:p>
-    <w:p>
-      <w:pPr>
-        <w:pStyle w:val="2"/>
-        <w:rPr>
-          <w:rFonts w:ascii="宋体" w:hAnsi="宋体" w:eastAsia="宋体" w:cs="宋体"/>
-        </w:rPr>
-      </w:pPr>
-      <w:r>
-        <w:rPr>
-          <w:rFonts w:hint="eastAsia" w:ascii="宋体" w:hAnsi="宋体" w:eastAsia="宋体" w:cs="宋体"/>
-        </w:rPr>
-        <w:tab/>
-      </w:r>
-      <w:r>
-        <w:rPr>
-          <w:rFonts w:hint="eastAsia" w:ascii="宋体" w:hAnsi="宋体" w:eastAsia="宋体" w:cs="宋体"/>
-        </w:rPr>
-        <w:tab/>
-      </w:r>
-      <w:r>
-        <w:rPr>
-          <w:rFonts w:hint="eastAsia" w:ascii="宋体" w:hAnsi="宋体" w:eastAsia="宋体" w:cs="宋体"/>
-        </w:rPr>
-        <w:tab/>
-      </w:r>
-      <w:r>
-        <w:rPr>
-          <w:rFonts w:hint="eastAsia" w:ascii="宋体" w:hAnsi="宋体" w:eastAsia="宋体" w:cs="宋体"/>
-        </w:rPr>
-        <w:t xml:space="preserve">+ </w:t>
-      </w:r>
-      <w:r>
-        <w:rPr>
-          <w:rFonts w:hint="eastAsia" w:ascii="宋体" w:hAnsi="宋体" w:eastAsia="宋体" w:cs="宋体"/>
-          <w:highlight w:val="green"/>
-        </w:rPr>
-        <w:t>interest cost</w:t>
-      </w:r>
-      <w:r>
-        <w:rPr>
-          <w:rFonts w:hint="eastAsia" w:ascii="宋体" w:hAnsi="宋体" w:eastAsia="宋体" w:cs="宋体"/>
-        </w:rPr>
-        <w:t xml:space="preserve"> </w:t>
-      </w:r>
-    </w:p>
-    <w:p>
-      <w:pPr>
-        <w:pStyle w:val="2"/>
-        <w:rPr>
-          <w:rFonts w:ascii="宋体" w:hAnsi="宋体" w:eastAsia="宋体" w:cs="宋体"/>
-        </w:rPr>
-      </w:pPr>
-      <w:r>
-        <w:rPr>
-          <w:rFonts w:hint="eastAsia" w:ascii="宋体" w:hAnsi="宋体" w:eastAsia="宋体" w:cs="宋体"/>
-        </w:rPr>
-        <w:tab/>
-      </w:r>
-      <w:r>
-        <w:rPr>
-          <w:rFonts w:hint="eastAsia" w:ascii="宋体" w:hAnsi="宋体" w:eastAsia="宋体" w:cs="宋体"/>
-        </w:rPr>
-        <w:tab/>
-      </w:r>
-      <w:r>
-        <w:rPr>
-          <w:rFonts w:hint="eastAsia" w:ascii="宋体" w:hAnsi="宋体" w:eastAsia="宋体" w:cs="宋体"/>
-        </w:rPr>
-        <w:tab/>
-      </w:r>
-      <w:r>
-        <w:rPr>
-          <w:rFonts w:hint="eastAsia" w:ascii="宋体" w:hAnsi="宋体" w:eastAsia="宋体" w:cs="宋体"/>
-        </w:rPr>
-        <w:t xml:space="preserve">+ </w:t>
-      </w:r>
-      <w:r>
-        <w:rPr>
-          <w:rFonts w:hint="eastAsia" w:ascii="宋体" w:hAnsi="宋体" w:eastAsia="宋体" w:cs="宋体"/>
-          <w:highlight w:val="red"/>
-        </w:rPr>
-        <w:t>past service cost</w:t>
-      </w:r>
-    </w:p>
-    <w:p>
-      <w:pPr>
-        <w:pStyle w:val="2"/>
-        <w:rPr>
-          <w:rFonts w:ascii="宋体" w:hAnsi="宋体" w:eastAsia="宋体" w:cs="宋体"/>
-        </w:rPr>
-      </w:pPr>
-      <w:r>
-        <w:rPr>
-          <w:rFonts w:hint="eastAsia" w:ascii="宋体" w:hAnsi="宋体" w:eastAsia="宋体" w:cs="宋体"/>
-        </w:rPr>
-        <w:tab/>
-      </w:r>
-      <w:r>
-        <w:rPr>
-          <w:rFonts w:hint="eastAsia" w:ascii="宋体" w:hAnsi="宋体" w:eastAsia="宋体" w:cs="宋体"/>
-        </w:rPr>
-        <w:tab/>
-      </w:r>
-      <w:r>
-        <w:rPr>
-          <w:rFonts w:hint="eastAsia" w:ascii="宋体" w:hAnsi="宋体" w:eastAsia="宋体" w:cs="宋体"/>
-        </w:rPr>
-        <w:tab/>
-      </w:r>
-      <w:r>
-        <w:rPr>
-          <w:rFonts w:hint="eastAsia" w:ascii="宋体" w:hAnsi="宋体" w:eastAsia="宋体" w:cs="宋体"/>
-        </w:rPr>
-        <w:t xml:space="preserve">+ actuarial </w:t>
-      </w:r>
-      <w:r>
-        <w:rPr>
-          <w:rFonts w:ascii="宋体" w:hAnsi="宋体" w:eastAsia="宋体" w:cs="宋体"/>
-        </w:rPr>
-        <w:t>loss</w:t>
-      </w:r>
-      <w:r>
-        <w:rPr>
-          <w:rFonts w:hint="eastAsia" w:ascii="宋体" w:hAnsi="宋体" w:eastAsia="宋体" w:cs="宋体"/>
-        </w:rPr>
-        <w:t xml:space="preserve"> - actuarial gain</w:t>
-      </w:r>
-    </w:p>
-    <w:p>
-      <w:pPr>
-        <w:pStyle w:val="2"/>
-        <w:rPr>
-          <w:rFonts w:ascii="宋体" w:hAnsi="宋体" w:eastAsia="宋体" w:cs="宋体"/>
-        </w:rPr>
-      </w:pPr>
-      <w:r>
-        <w:rPr>
-          <w:rFonts w:hint="eastAsia" w:ascii="宋体" w:hAnsi="宋体" w:eastAsia="宋体" w:cs="宋体"/>
-        </w:rPr>
-        <w:tab/>
-      </w:r>
-      <w:r>
-        <w:rPr>
-          <w:rFonts w:hint="eastAsia" w:ascii="宋体" w:hAnsi="宋体" w:eastAsia="宋体" w:cs="宋体"/>
-        </w:rPr>
-        <w:tab/>
-      </w:r>
-      <w:r>
-        <w:rPr>
-          <w:rFonts w:hint="eastAsia" w:ascii="宋体" w:hAnsi="宋体" w:eastAsia="宋体" w:cs="宋体"/>
-        </w:rPr>
-        <w:tab/>
-      </w:r>
-      <w:r>
-        <w:rPr>
-          <w:rFonts w:hint="eastAsia" w:ascii="宋体" w:hAnsi="宋体" w:eastAsia="宋体" w:cs="宋体"/>
-        </w:rPr>
-        <w:t xml:space="preserve">- </w:t>
-      </w:r>
-      <w:r>
-        <w:rPr>
-          <w:rFonts w:hint="eastAsia" w:ascii="宋体" w:hAnsi="宋体" w:eastAsia="宋体" w:cs="宋体"/>
-          <w:highlight w:val="magenta"/>
-        </w:rPr>
-        <w:t>benefits paid</w:t>
-      </w:r>
-    </w:p>
-    <w:p>
-      <w:pPr>
-        <w:pStyle w:val="2"/>
-        <w:rPr>
-          <w:rFonts w:ascii="宋体" w:hAnsi="宋体" w:eastAsia="宋体" w:cs="宋体"/>
-        </w:rPr>
-      </w:pPr>
-      <w:r>
-        <w:rPr>
-          <w:rFonts w:hint="eastAsia" w:ascii="宋体" w:hAnsi="宋体" w:eastAsia="宋体" w:cs="宋体"/>
-        </w:rPr>
-        <w:tab/>
-      </w:r>
-    </w:p>
-    <w:p>
-      <w:pPr>
-        <w:pStyle w:val="2"/>
-        <w:rPr>
-          <w:rFonts w:ascii="宋体" w:hAnsi="宋体" w:eastAsia="宋体" w:cs="宋体"/>
-        </w:rPr>
-      </w:pPr>
-      <w:r>
-        <w:rPr>
-          <w:rFonts w:hint="eastAsia" w:ascii="宋体" w:hAnsi="宋体" w:eastAsia="宋体" w:cs="宋体"/>
-        </w:rPr>
-        <w:tab/>
-      </w:r>
-      <w:r>
-        <w:rPr>
-          <w:rFonts w:hint="eastAsia" w:ascii="宋体" w:hAnsi="宋体" w:eastAsia="宋体" w:cs="宋体"/>
-        </w:rPr>
-        <w:t>Equity</w:t>
-      </w:r>
-    </w:p>
-    <w:p>
-      <w:pPr>
-        <w:pStyle w:val="2"/>
-        <w:rPr>
-          <w:rFonts w:ascii="宋体" w:hAnsi="宋体" w:eastAsia="宋体" w:cs="宋体"/>
-        </w:rPr>
-      </w:pPr>
-      <w:r>
-        <w:rPr>
-          <w:rFonts w:hint="eastAsia" w:ascii="宋体" w:hAnsi="宋体" w:eastAsia="宋体" w:cs="宋体"/>
-        </w:rPr>
-        <w:tab/>
-      </w:r>
-    </w:p>
-    <w:p>
-      <w:pPr>
-        <w:pStyle w:val="2"/>
-        <w:rPr>
-          <w:rFonts w:ascii="宋体" w:hAnsi="宋体" w:eastAsia="宋体" w:cs="宋体"/>
-        </w:rPr>
-      </w:pPr>
-      <w:r>
-        <w:rPr>
-          <w:rFonts w:hint="eastAsia" w:ascii="宋体" w:hAnsi="宋体" w:eastAsia="宋体" w:cs="宋体"/>
-        </w:rPr>
-        <w:tab/>
-      </w:r>
-      <w:r>
-        <w:rPr>
-          <w:rFonts w:hint="eastAsia" w:ascii="宋体" w:hAnsi="宋体" w:eastAsia="宋体" w:cs="宋体"/>
-        </w:rPr>
-        <w:tab/>
-      </w:r>
-      <w:r>
-        <w:rPr>
-          <w:rFonts w:hint="eastAsia" w:ascii="宋体" w:hAnsi="宋体" w:eastAsia="宋体" w:cs="宋体"/>
-        </w:rPr>
         <w:t xml:space="preserve">RE_end = </w:t>
       </w:r>
     </w:p>
@@ -999,9 +978,10 @@
       </w:r>
       <w:r>
         <w:rPr>
-          <w:rFonts w:ascii="宋体" w:hAnsi="宋体" w:eastAsia="宋体" w:cs="宋体"/>
-        </w:rPr>
-        <w:t>–</w:t>
+          <w:rFonts w:hint="eastAsia" w:ascii="宋体" w:hAnsi="宋体" w:eastAsia="宋体" w:cs="宋体"/>
+          <w:lang w:val="en-US" w:eastAsia="zh-CN"/>
+        </w:rPr>
+        <w:t>-</w:t>
       </w:r>
       <w:r>
         <w:rPr>
@@ -1821,7 +1801,7 @@
     <w:lsdException w:qFormat="1" w:unhideWhenUsed="0" w:uiPriority="10" w:semiHidden="0" w:name="Title"/>
     <w:lsdException w:uiPriority="99" w:name="Closing"/>
     <w:lsdException w:uiPriority="99" w:name="Signature"/>
-    <w:lsdException w:uiPriority="1" w:name="Default Paragraph Font"/>
+    <w:lsdException w:uiPriority="1" w:semiHidden="0" w:name="Default Paragraph Font"/>
     <w:lsdException w:uiPriority="99" w:name="Body Text"/>
     <w:lsdException w:uiPriority="99" w:name="Body Text Indent"/>
     <w:lsdException w:uiPriority="99" w:name="List Continue"/>
@@ -1846,7 +1826,7 @@
     <w:lsdException w:qFormat="1" w:unhideWhenUsed="0" w:uiPriority="22" w:semiHidden="0" w:name="Strong"/>
     <w:lsdException w:qFormat="1" w:unhideWhenUsed="0" w:uiPriority="20" w:semiHidden="0" w:name="Emphasis"/>
     <w:lsdException w:uiPriority="99" w:name="Document Map"/>
-    <w:lsdException w:uiPriority="99" w:semiHidden="0" w:name="Plain Text"/>
+    <w:lsdException w:qFormat="1" w:uiPriority="99" w:semiHidden="0" w:name="Plain Text"/>
     <w:lsdException w:uiPriority="99" w:name="E-mail Signature"/>
     <w:lsdException w:uiPriority="99" w:name="Normal (Web)"/>
     <w:lsdException w:uiPriority="99" w:name="HTML Acronym"/>
@@ -1859,7 +1839,7 @@
     <w:lsdException w:uiPriority="99" w:name="HTML Sample"/>
     <w:lsdException w:uiPriority="99" w:name="HTML Typewriter"/>
     <w:lsdException w:uiPriority="99" w:name="HTML Variable"/>
-    <w:lsdException w:uiPriority="99" w:name="Normal Table"/>
+    <w:lsdException w:uiPriority="99" w:semiHidden="0" w:name="Normal Table"/>
     <w:lsdException w:uiPriority="99" w:name="annotation subject"/>
     <w:lsdException w:uiPriority="99" w:name="Table Simple 1"/>
     <w:lsdException w:uiPriority="99" w:name="Table Simple 2"/>
@@ -2045,6 +2025,7 @@
     <w:basedOn w:val="1"/>
     <w:link w:val="7"/>
     <w:unhideWhenUsed/>
+    <w:qFormat/>
     <w:uiPriority w:val="99"/>
     <w:rPr>
       <w:rFonts w:hAnsi="Courier New" w:cs="Courier New" w:asciiTheme="minorEastAsia"/>

</xml_diff>